<commit_message>
Bao Cao Mat Khung Trang Bia
</commit_message>
<xml_diff>
--- a/TaiLieu/BAOCAODACS.docx
+++ b/TaiLieu/BAOCAODACS.docx
@@ -1,6 +1,6 @@
 
 <file path=word/document.xml><?xml version="1.0" encoding="utf-8"?>
-<w:document xmlns:wpc="http://schemas.microsoft.com/office/word/2010/wordprocessingCanvas" xmlns:cx="http://schemas.microsoft.com/office/drawing/2014/chartex" xmlns:mc="http://schemas.openxmlformats.org/markup-compatibility/2006" xmlns:o="urn:schemas-microsoft-com:office:office" xmlns:r="http://schemas.openxmlformats.org/officeDocument/2006/relationships" xmlns:m="http://schemas.openxmlformats.org/officeDocument/2006/math" xmlns:v="urn:schemas-microsoft-com:vml" xmlns:wp14="http://schemas.microsoft.com/office/word/2010/wordprocessingDrawing" xmlns:wp="http://schemas.openxmlformats.org/drawingml/2006/wordprocessingDrawing" xmlns:w10="urn:schemas-microsoft-com:office:word" xmlns:w="http://schemas.openxmlformats.org/wordprocessingml/2006/main" xmlns:w14="http://schemas.microsoft.com/office/word/2010/wordml" xmlns:w15="http://schemas.microsoft.com/office/word/2012/wordml" xmlns:w16se="http://schemas.microsoft.com/office/word/2015/wordml/symex" xmlns:wpg="http://schemas.microsoft.com/office/word/2010/wordprocessingGroup" xmlns:wpi="http://schemas.microsoft.com/office/word/2010/wordprocessingInk" xmlns:wne="http://schemas.microsoft.com/office/word/2006/wordml" xmlns:wps="http://schemas.microsoft.com/office/word/2010/wordprocessingShape" mc:Ignorable="w14 w15 w16se wp14">
+<w:document xmlns:wpc="http://schemas.microsoft.com/office/word/2010/wordprocessingCanvas" xmlns:cx="http://schemas.microsoft.com/office/drawing/2014/chartex" xmlns:cx1="http://schemas.microsoft.com/office/drawing/2015/9/8/chartex" xmlns:mc="http://schemas.openxmlformats.org/markup-compatibility/2006" xmlns:o="urn:schemas-microsoft-com:office:office" xmlns:r="http://schemas.openxmlformats.org/officeDocument/2006/relationships" xmlns:m="http://schemas.openxmlformats.org/officeDocument/2006/math" xmlns:v="urn:schemas-microsoft-com:vml" xmlns:wp14="http://schemas.microsoft.com/office/word/2010/wordprocessingDrawing" xmlns:wp="http://schemas.openxmlformats.org/drawingml/2006/wordprocessingDrawing" xmlns:w10="urn:schemas-microsoft-com:office:word" xmlns:w="http://schemas.openxmlformats.org/wordprocessingml/2006/main" xmlns:w14="http://schemas.microsoft.com/office/word/2010/wordml" xmlns:w15="http://schemas.microsoft.com/office/word/2012/wordml" xmlns:w16se="http://schemas.microsoft.com/office/word/2015/wordml/symex" xmlns:wpg="http://schemas.microsoft.com/office/word/2010/wordprocessingGroup" xmlns:wpi="http://schemas.microsoft.com/office/word/2010/wordprocessingInk" xmlns:wne="http://schemas.microsoft.com/office/word/2006/wordml" xmlns:wps="http://schemas.microsoft.com/office/word/2010/wordprocessingShape" mc:Ignorable="w14 w15 w16se wp14">
   <w:body>
     <w:tbl>
       <w:tblPr>
@@ -241,6 +241,8 @@
           <w:szCs w:val="20"/>
         </w:rPr>
       </w:pPr>
+      <w:bookmarkStart w:id="0" w:name="_GoBack"/>
+      <w:bookmarkEnd w:id="0"/>
     </w:p>
     <w:p>
       <w:pPr>
@@ -679,6 +681,12 @@
     </w:p>
     <w:sdt>
       <w:sdtPr>
+        <w:rPr>
+          <w:rFonts w:ascii="Times New Roman" w:hAnsi="Times New Roman"/>
+          <w:color w:val="auto"/>
+          <w:sz w:val="24"/>
+          <w:szCs w:val="24"/>
+        </w:rPr>
         <w:id w:val="2140991974"/>
         <w:docPartObj>
           <w:docPartGallery w:val="Table of Contents"/>
@@ -687,13 +695,9 @@
       </w:sdtPr>
       <w:sdtEndPr>
         <w:rPr>
-          <w:rFonts w:ascii="Times New Roman" w:hAnsi="Times New Roman"/>
           <w:b/>
           <w:bCs/>
           <w:noProof/>
-          <w:color w:val="auto"/>
-          <w:sz w:val="24"/>
-          <w:szCs w:val="24"/>
         </w:rPr>
       </w:sdtEndPr>
       <w:sdtContent>
@@ -2795,8 +2799,6 @@
             <w:fldChar w:fldCharType="end"/>
           </w:r>
         </w:p>
-        <w:bookmarkStart w:id="0" w:name="_GoBack" w:displacedByCustomXml="next"/>
-        <w:bookmarkEnd w:id="0" w:displacedByCustomXml="next"/>
       </w:sdtContent>
     </w:sdt>
     <w:p/>
@@ -3578,23 +3580,23 @@
       <w:bookmarkStart w:id="67" w:name="_Toc42082140"/>
       <w:bookmarkStart w:id="68" w:name="_Toc42103619"/>
       <w:bookmarkStart w:id="69" w:name="_Toc42103910"/>
-      <w:bookmarkStart w:id="70" w:name="_Toc34471659"/>
-      <w:bookmarkStart w:id="71" w:name="_Toc34504335"/>
-      <w:bookmarkStart w:id="72" w:name="_Toc34504497"/>
-      <w:bookmarkStart w:id="73" w:name="_Toc34505365"/>
-      <w:bookmarkStart w:id="74" w:name="_Toc34510948"/>
-      <w:bookmarkStart w:id="75" w:name="_Toc34511494"/>
-      <w:bookmarkStart w:id="76" w:name="_Toc34511527"/>
-      <w:bookmarkStart w:id="77" w:name="_Toc35019987"/>
-      <w:bookmarkStart w:id="78" w:name="_Toc36890777"/>
-      <w:bookmarkStart w:id="79" w:name="_Toc38012854"/>
-      <w:bookmarkStart w:id="80" w:name="_Toc38012976"/>
-      <w:bookmarkStart w:id="81" w:name="_Toc38013079"/>
-      <w:bookmarkStart w:id="82" w:name="_Toc38013130"/>
-      <w:bookmarkStart w:id="83" w:name="_Toc41507057"/>
-      <w:bookmarkStart w:id="84" w:name="_Toc41509783"/>
-      <w:bookmarkStart w:id="85" w:name="_Toc42071816"/>
-      <w:bookmarkStart w:id="86" w:name="_Toc42106732"/>
+      <w:bookmarkStart w:id="70" w:name="_Toc42106732"/>
+      <w:bookmarkStart w:id="71" w:name="_Toc34471659"/>
+      <w:bookmarkStart w:id="72" w:name="_Toc34504335"/>
+      <w:bookmarkStart w:id="73" w:name="_Toc34504497"/>
+      <w:bookmarkStart w:id="74" w:name="_Toc34505365"/>
+      <w:bookmarkStart w:id="75" w:name="_Toc34510948"/>
+      <w:bookmarkStart w:id="76" w:name="_Toc34511494"/>
+      <w:bookmarkStart w:id="77" w:name="_Toc34511527"/>
+      <w:bookmarkStart w:id="78" w:name="_Toc35019987"/>
+      <w:bookmarkStart w:id="79" w:name="_Toc36890777"/>
+      <w:bookmarkStart w:id="80" w:name="_Toc38012854"/>
+      <w:bookmarkStart w:id="81" w:name="_Toc38012976"/>
+      <w:bookmarkStart w:id="82" w:name="_Toc38013079"/>
+      <w:bookmarkStart w:id="83" w:name="_Toc38013130"/>
+      <w:bookmarkStart w:id="84" w:name="_Toc41507057"/>
+      <w:bookmarkStart w:id="85" w:name="_Toc41509783"/>
+      <w:bookmarkStart w:id="86" w:name="_Toc42071816"/>
       <w:r>
         <w:rPr>
           <w:rFonts w:ascii="Times New Roman" w:hAnsi="Times New Roman"/>
@@ -3609,7 +3611,7 @@
       <w:bookmarkEnd w:id="67"/>
       <w:bookmarkEnd w:id="68"/>
       <w:bookmarkEnd w:id="69"/>
-      <w:bookmarkEnd w:id="86"/>
+      <w:bookmarkEnd w:id="70"/>
     </w:p>
     <w:p>
       <w:pPr>
@@ -3930,7 +3932,6 @@
       <w:bookmarkStart w:id="96" w:name="_Toc42103621"/>
       <w:bookmarkStart w:id="97" w:name="_Toc42103912"/>
       <w:bookmarkStart w:id="98" w:name="_Toc42106734"/>
-      <w:bookmarkEnd w:id="70"/>
       <w:bookmarkEnd w:id="71"/>
       <w:bookmarkEnd w:id="72"/>
       <w:bookmarkEnd w:id="73"/>
@@ -3946,6 +3947,7 @@
       <w:bookmarkEnd w:id="83"/>
       <w:bookmarkEnd w:id="84"/>
       <w:bookmarkEnd w:id="85"/>
+      <w:bookmarkEnd w:id="86"/>
       <w:r>
         <w:rPr>
           <w:rFonts w:ascii="Times New Roman" w:hAnsi="Times New Roman"/>
@@ -4683,7 +4685,7 @@
           <w:sz w:val="23"/>
           <w:szCs w:val="23"/>
         </w:rPr>
-        <w:instrText xml:space="preserve"> </w:instrText>
+        <w:instrText xml:space="preserve"> INCLUDEPICTURE  "http://itprotraining.vn/files/article_upload/images/articles/2015/11/AspNetMVC/Hinh3_ASPNetMVC_Unit1_20112015.png" \* MERGEFORMATINET </w:instrText>
       </w:r>
       <w:r>
         <w:rPr>
@@ -4691,7 +4693,39 @@
           <w:sz w:val="23"/>
           <w:szCs w:val="23"/>
         </w:rPr>
-        <w:instrText>INCLUDEPICTURE  "http://itprotraining.vn/files/article_upload/images/articles/2015/11/AspNetMVC/Hinh3_ASPNetMVC_Unit1_20112015.png" \* MERGEFORMATINET</w:instrText>
+        <w:fldChar w:fldCharType="separate"/>
+      </w:r>
+      <w:r>
+        <w:rPr>
+          <w:rFonts w:ascii="Arial" w:hAnsi="Arial" w:cs="Arial"/>
+          <w:sz w:val="23"/>
+          <w:szCs w:val="23"/>
+        </w:rPr>
+        <w:fldChar w:fldCharType="begin"/>
+      </w:r>
+      <w:r>
+        <w:rPr>
+          <w:rFonts w:ascii="Arial" w:hAnsi="Arial" w:cs="Arial"/>
+          <w:sz w:val="23"/>
+          <w:szCs w:val="23"/>
+        </w:rPr>
+        <w:instrText xml:space="preserve"> </w:instrText>
+      </w:r>
+      <w:r>
+        <w:rPr>
+          <w:rFonts w:ascii="Arial" w:hAnsi="Arial" w:cs="Arial"/>
+          <w:sz w:val="23"/>
+          <w:szCs w:val="23"/>
+        </w:rPr>
+        <w:instrText>INCLUDEPICTURE  "http://itprotraining.vn/files/article_upload/images/</w:instrText>
+      </w:r>
+      <w:r>
+        <w:rPr>
+          <w:rFonts w:ascii="Arial" w:hAnsi="Arial" w:cs="Arial"/>
+          <w:sz w:val="23"/>
+          <w:szCs w:val="23"/>
+        </w:rPr>
+        <w:instrText>articles/2015/11/AspNetMVC/Hinh3_ASPNetMVC_Unit1_20112015.png" \* MERGEFORMATINET</w:instrText>
       </w:r>
       <w:r>
         <w:rPr>
@@ -4735,10 +4769,18 @@
             <v:path o:extrusionok="f" gradientshapeok="t" o:connecttype="rect"/>
             <o:lock v:ext="edit" aspectratio="t"/>
           </v:shapetype>
-          <v:shape id="_x0000_i1037" type="#_x0000_t75" style="width:441.2pt;height:307.25pt">
+          <v:shape id="_x0000_i1025" type="#_x0000_t75" style="width:441.6pt;height:307.2pt">
             <v:imagedata r:id="rId10" r:href="rId11"/>
           </v:shape>
         </w:pict>
+      </w:r>
+      <w:r>
+        <w:rPr>
+          <w:rFonts w:ascii="Arial" w:hAnsi="Arial" w:cs="Arial"/>
+          <w:sz w:val="23"/>
+          <w:szCs w:val="23"/>
+        </w:rPr>
+        <w:fldChar w:fldCharType="end"/>
       </w:r>
       <w:r>
         <w:rPr>
@@ -5039,6 +5081,27 @@
           <w:sz w:val="26"/>
           <w:szCs w:val="26"/>
         </w:rPr>
+        <w:instrText xml:space="preserve"> INCLUDEPICTURE  "http://itprotraining.vn/files/article_upload/images/articles/2015/11/AspNetMVC/Hinh4_ASPNetMVC_Unit1_20112015.png" \* MERGEFORMATINET </w:instrText>
+      </w:r>
+      <w:r>
+        <w:rPr>
+          <w:sz w:val="26"/>
+          <w:szCs w:val="26"/>
+        </w:rPr>
+        <w:fldChar w:fldCharType="separate"/>
+      </w:r>
+      <w:r>
+        <w:rPr>
+          <w:sz w:val="26"/>
+          <w:szCs w:val="26"/>
+        </w:rPr>
+        <w:fldChar w:fldCharType="begin"/>
+      </w:r>
+      <w:r>
+        <w:rPr>
+          <w:sz w:val="26"/>
+          <w:szCs w:val="26"/>
+        </w:rPr>
         <w:instrText xml:space="preserve"> </w:instrText>
       </w:r>
       <w:r>
@@ -5068,10 +5131,17 @@
           <w:szCs w:val="26"/>
         </w:rPr>
         <w:pict>
-          <v:shape id="_x0000_i1038" type="#_x0000_t75" style="width:394.35pt;height:229.4pt">
+          <v:shape id="_x0000_i1026" type="#_x0000_t75" style="width:394.2pt;height:229.2pt">
             <v:imagedata r:id="rId13" r:href="rId14"/>
           </v:shape>
         </w:pict>
+      </w:r>
+      <w:r>
+        <w:rPr>
+          <w:sz w:val="26"/>
+          <w:szCs w:val="26"/>
+        </w:rPr>
+        <w:fldChar w:fldCharType="end"/>
       </w:r>
       <w:r>
         <w:rPr>
@@ -31303,15 +31373,15 @@
       <w:bookmarkStart w:id="413" w:name="_Toc42082159"/>
       <w:bookmarkStart w:id="414" w:name="_Toc42103638"/>
       <w:bookmarkStart w:id="415" w:name="_Toc42103925"/>
-      <w:bookmarkStart w:id="416" w:name="_Toc38012869"/>
-      <w:bookmarkStart w:id="417" w:name="_Toc38012991"/>
-      <w:bookmarkStart w:id="418" w:name="_Toc38013094"/>
-      <w:bookmarkStart w:id="419" w:name="_Toc38013145"/>
-      <w:bookmarkStart w:id="420" w:name="_Toc34511513"/>
-      <w:bookmarkStart w:id="421" w:name="_Toc34511546"/>
-      <w:bookmarkStart w:id="422" w:name="_Toc35020007"/>
-      <w:bookmarkStart w:id="423" w:name="_Toc36890791"/>
-      <w:bookmarkStart w:id="424" w:name="_Toc42106747"/>
+      <w:bookmarkStart w:id="416" w:name="_Toc42106747"/>
+      <w:bookmarkStart w:id="417" w:name="_Toc38012869"/>
+      <w:bookmarkStart w:id="418" w:name="_Toc38012991"/>
+      <w:bookmarkStart w:id="419" w:name="_Toc38013094"/>
+      <w:bookmarkStart w:id="420" w:name="_Toc38013145"/>
+      <w:bookmarkStart w:id="421" w:name="_Toc34511513"/>
+      <w:bookmarkStart w:id="422" w:name="_Toc34511546"/>
+      <w:bookmarkStart w:id="423" w:name="_Toc35020007"/>
+      <w:bookmarkStart w:id="424" w:name="_Toc36890791"/>
       <w:r>
         <w:rPr>
           <w:rFonts w:ascii="Times New Roman" w:hAnsi="Times New Roman"/>
@@ -31332,7 +31402,7 @@
       <w:bookmarkEnd w:id="413"/>
       <w:bookmarkEnd w:id="414"/>
       <w:bookmarkEnd w:id="415"/>
-      <w:bookmarkEnd w:id="424"/>
+      <w:bookmarkEnd w:id="416"/>
     </w:p>
     <w:p>
       <w:pPr>
@@ -32300,10 +32370,10 @@
         </w:rPr>
         <w:t xml:space="preserve"> Phần Người Dùng</w:t>
       </w:r>
-      <w:bookmarkEnd w:id="416"/>
       <w:bookmarkEnd w:id="417"/>
       <w:bookmarkEnd w:id="418"/>
       <w:bookmarkEnd w:id="419"/>
+      <w:bookmarkEnd w:id="420"/>
       <w:bookmarkEnd w:id="425"/>
       <w:bookmarkEnd w:id="426"/>
       <w:bookmarkEnd w:id="427"/>
@@ -35604,10 +35674,10 @@
         </w:rPr>
         <w:t xml:space="preserve"> PHẦN MOBILE</w:t>
       </w:r>
-      <w:bookmarkEnd w:id="420"/>
       <w:bookmarkEnd w:id="421"/>
       <w:bookmarkEnd w:id="422"/>
       <w:bookmarkEnd w:id="423"/>
+      <w:bookmarkEnd w:id="424"/>
       <w:bookmarkEnd w:id="434"/>
       <w:bookmarkEnd w:id="435"/>
       <w:bookmarkEnd w:id="436"/>
@@ -36261,7 +36331,7 @@
 </file>
 
 <file path=word/endnotes.xml><?xml version="1.0" encoding="utf-8"?>
-<w:endnotes xmlns:wpc="http://schemas.microsoft.com/office/word/2010/wordprocessingCanvas" xmlns:cx="http://schemas.microsoft.com/office/drawing/2014/chartex" xmlns:mc="http://schemas.openxmlformats.org/markup-compatibility/2006" xmlns:o="urn:schemas-microsoft-com:office:office" xmlns:r="http://schemas.openxmlformats.org/officeDocument/2006/relationships" xmlns:m="http://schemas.openxmlformats.org/officeDocument/2006/math" xmlns:v="urn:schemas-microsoft-com:vml" xmlns:wp14="http://schemas.microsoft.com/office/word/2010/wordprocessingDrawing" xmlns:wp="http://schemas.openxmlformats.org/drawingml/2006/wordprocessingDrawing" xmlns:w10="urn:schemas-microsoft-com:office:word" xmlns:w="http://schemas.openxmlformats.org/wordprocessingml/2006/main" xmlns:w14="http://schemas.microsoft.com/office/word/2010/wordml" xmlns:w15="http://schemas.microsoft.com/office/word/2012/wordml" xmlns:w16se="http://schemas.microsoft.com/office/word/2015/wordml/symex" xmlns:wpg="http://schemas.microsoft.com/office/word/2010/wordprocessingGroup" xmlns:wpi="http://schemas.microsoft.com/office/word/2010/wordprocessingInk" xmlns:wne="http://schemas.microsoft.com/office/word/2006/wordml" xmlns:wps="http://schemas.microsoft.com/office/word/2010/wordprocessingShape" mc:Ignorable="w14 w15 w16se wp14">
+<w:endnotes xmlns:wpc="http://schemas.microsoft.com/office/word/2010/wordprocessingCanvas" xmlns:cx="http://schemas.microsoft.com/office/drawing/2014/chartex" xmlns:cx1="http://schemas.microsoft.com/office/drawing/2015/9/8/chartex" xmlns:mc="http://schemas.openxmlformats.org/markup-compatibility/2006" xmlns:o="urn:schemas-microsoft-com:office:office" xmlns:r="http://schemas.openxmlformats.org/officeDocument/2006/relationships" xmlns:m="http://schemas.openxmlformats.org/officeDocument/2006/math" xmlns:v="urn:schemas-microsoft-com:vml" xmlns:wp14="http://schemas.microsoft.com/office/word/2010/wordprocessingDrawing" xmlns:wp="http://schemas.openxmlformats.org/drawingml/2006/wordprocessingDrawing" xmlns:w10="urn:schemas-microsoft-com:office:word" xmlns:w="http://schemas.openxmlformats.org/wordprocessingml/2006/main" xmlns:w14="http://schemas.microsoft.com/office/word/2010/wordml" xmlns:w15="http://schemas.microsoft.com/office/word/2012/wordml" xmlns:w16se="http://schemas.microsoft.com/office/word/2015/wordml/symex" xmlns:wpg="http://schemas.microsoft.com/office/word/2010/wordprocessingGroup" xmlns:wpi="http://schemas.microsoft.com/office/word/2010/wordprocessingInk" xmlns:wne="http://schemas.microsoft.com/office/word/2006/wordml" xmlns:wps="http://schemas.microsoft.com/office/word/2010/wordprocessingShape" mc:Ignorable="w14 w15 w16se wp14">
   <w:endnote w:type="separator" w:id="-1">
     <w:p>
       <w:r>
@@ -36280,7 +36350,7 @@
 </file>
 
 <file path=word/footer1.xml><?xml version="1.0" encoding="utf-8"?>
-<w:ftr xmlns:wpc="http://schemas.microsoft.com/office/word/2010/wordprocessingCanvas" xmlns:cx="http://schemas.microsoft.com/office/drawing/2014/chartex" xmlns:mc="http://schemas.openxmlformats.org/markup-compatibility/2006" xmlns:o="urn:schemas-microsoft-com:office:office" xmlns:r="http://schemas.openxmlformats.org/officeDocument/2006/relationships" xmlns:m="http://schemas.openxmlformats.org/officeDocument/2006/math" xmlns:v="urn:schemas-microsoft-com:vml" xmlns:wp14="http://schemas.microsoft.com/office/word/2010/wordprocessingDrawing" xmlns:wp="http://schemas.openxmlformats.org/drawingml/2006/wordprocessingDrawing" xmlns:w10="urn:schemas-microsoft-com:office:word" xmlns:w="http://schemas.openxmlformats.org/wordprocessingml/2006/main" xmlns:w14="http://schemas.microsoft.com/office/word/2010/wordml" xmlns:w15="http://schemas.microsoft.com/office/word/2012/wordml" xmlns:w16se="http://schemas.microsoft.com/office/word/2015/wordml/symex" xmlns:wpg="http://schemas.microsoft.com/office/word/2010/wordprocessingGroup" xmlns:wpi="http://schemas.microsoft.com/office/word/2010/wordprocessingInk" xmlns:wne="http://schemas.microsoft.com/office/word/2006/wordml" xmlns:wps="http://schemas.microsoft.com/office/word/2010/wordprocessingShape" mc:Ignorable="w14 w15 w16se wp14">
+<w:ftr xmlns:wpc="http://schemas.microsoft.com/office/word/2010/wordprocessingCanvas" xmlns:cx="http://schemas.microsoft.com/office/drawing/2014/chartex" xmlns:cx1="http://schemas.microsoft.com/office/drawing/2015/9/8/chartex" xmlns:mc="http://schemas.openxmlformats.org/markup-compatibility/2006" xmlns:o="urn:schemas-microsoft-com:office:office" xmlns:r="http://schemas.openxmlformats.org/officeDocument/2006/relationships" xmlns:m="http://schemas.openxmlformats.org/officeDocument/2006/math" xmlns:v="urn:schemas-microsoft-com:vml" xmlns:wp14="http://schemas.microsoft.com/office/word/2010/wordprocessingDrawing" xmlns:wp="http://schemas.openxmlformats.org/drawingml/2006/wordprocessingDrawing" xmlns:w10="urn:schemas-microsoft-com:office:word" xmlns:w="http://schemas.openxmlformats.org/wordprocessingml/2006/main" xmlns:w14="http://schemas.microsoft.com/office/word/2010/wordml" xmlns:w15="http://schemas.microsoft.com/office/word/2012/wordml" xmlns:w16se="http://schemas.microsoft.com/office/word/2015/wordml/symex" xmlns:wpg="http://schemas.microsoft.com/office/word/2010/wordprocessingGroup" xmlns:wpi="http://schemas.microsoft.com/office/word/2010/wordprocessingInk" xmlns:wne="http://schemas.microsoft.com/office/word/2006/wordml" xmlns:wps="http://schemas.microsoft.com/office/word/2010/wordprocessingShape" mc:Ignorable="w14 w15 w16se wp14">
   <w:p>
     <w:pPr>
       <w:pStyle w:val="Footer"/>
@@ -36296,7 +36366,7 @@
 </file>
 
 <file path=word/footer2.xml><?xml version="1.0" encoding="utf-8"?>
-<w:ftr xmlns:wpc="http://schemas.microsoft.com/office/word/2010/wordprocessingCanvas" xmlns:cx="http://schemas.microsoft.com/office/drawing/2014/chartex" xmlns:mc="http://schemas.openxmlformats.org/markup-compatibility/2006" xmlns:o="urn:schemas-microsoft-com:office:office" xmlns:r="http://schemas.openxmlformats.org/officeDocument/2006/relationships" xmlns:m="http://schemas.openxmlformats.org/officeDocument/2006/math" xmlns:v="urn:schemas-microsoft-com:vml" xmlns:wp14="http://schemas.microsoft.com/office/word/2010/wordprocessingDrawing" xmlns:wp="http://schemas.openxmlformats.org/drawingml/2006/wordprocessingDrawing" xmlns:w10="urn:schemas-microsoft-com:office:word" xmlns:w="http://schemas.openxmlformats.org/wordprocessingml/2006/main" xmlns:w14="http://schemas.microsoft.com/office/word/2010/wordml" xmlns:w15="http://schemas.microsoft.com/office/word/2012/wordml" xmlns:w16se="http://schemas.microsoft.com/office/word/2015/wordml/symex" xmlns:wpg="http://schemas.microsoft.com/office/word/2010/wordprocessingGroup" xmlns:wpi="http://schemas.microsoft.com/office/word/2010/wordprocessingInk" xmlns:wne="http://schemas.microsoft.com/office/word/2006/wordml" xmlns:wps="http://schemas.microsoft.com/office/word/2010/wordprocessingShape" mc:Ignorable="w14 w15 w16se wp14">
+<w:ftr xmlns:wpc="http://schemas.microsoft.com/office/word/2010/wordprocessingCanvas" xmlns:cx="http://schemas.microsoft.com/office/drawing/2014/chartex" xmlns:cx1="http://schemas.microsoft.com/office/drawing/2015/9/8/chartex" xmlns:mc="http://schemas.openxmlformats.org/markup-compatibility/2006" xmlns:o="urn:schemas-microsoft-com:office:office" xmlns:r="http://schemas.openxmlformats.org/officeDocument/2006/relationships" xmlns:m="http://schemas.openxmlformats.org/officeDocument/2006/math" xmlns:v="urn:schemas-microsoft-com:vml" xmlns:wp14="http://schemas.microsoft.com/office/word/2010/wordprocessingDrawing" xmlns:wp="http://schemas.openxmlformats.org/drawingml/2006/wordprocessingDrawing" xmlns:w10="urn:schemas-microsoft-com:office:word" xmlns:w="http://schemas.openxmlformats.org/wordprocessingml/2006/main" xmlns:w14="http://schemas.microsoft.com/office/word/2010/wordml" xmlns:w15="http://schemas.microsoft.com/office/word/2012/wordml" xmlns:w16se="http://schemas.microsoft.com/office/word/2015/wordml/symex" xmlns:wpg="http://schemas.microsoft.com/office/word/2010/wordprocessingGroup" xmlns:wpi="http://schemas.microsoft.com/office/word/2010/wordprocessingInk" xmlns:wne="http://schemas.microsoft.com/office/word/2006/wordml" xmlns:wps="http://schemas.microsoft.com/office/word/2010/wordprocessingShape" mc:Ignorable="w14 w15 w16se wp14">
   <w:p>
     <w:pPr>
       <w:pStyle w:val="Footer"/>
@@ -36315,7 +36385,7 @@
       <w:rPr>
         <w:noProof/>
       </w:rPr>
-      <w:t>1</w:t>
+      <w:t>19</w:t>
     </w:r>
     <w:r>
       <w:rPr>
@@ -36333,7 +36403,7 @@
 </file>
 
 <file path=word/footnotes.xml><?xml version="1.0" encoding="utf-8"?>
-<w:footnotes xmlns:wpc="http://schemas.microsoft.com/office/word/2010/wordprocessingCanvas" xmlns:cx="http://schemas.microsoft.com/office/drawing/2014/chartex" xmlns:mc="http://schemas.openxmlformats.org/markup-compatibility/2006" xmlns:o="urn:schemas-microsoft-com:office:office" xmlns:r="http://schemas.openxmlformats.org/officeDocument/2006/relationships" xmlns:m="http://schemas.openxmlformats.org/officeDocument/2006/math" xmlns:v="urn:schemas-microsoft-com:vml" xmlns:wp14="http://schemas.microsoft.com/office/word/2010/wordprocessingDrawing" xmlns:wp="http://schemas.openxmlformats.org/drawingml/2006/wordprocessingDrawing" xmlns:w10="urn:schemas-microsoft-com:office:word" xmlns:w="http://schemas.openxmlformats.org/wordprocessingml/2006/main" xmlns:w14="http://schemas.microsoft.com/office/word/2010/wordml" xmlns:w15="http://schemas.microsoft.com/office/word/2012/wordml" xmlns:w16se="http://schemas.microsoft.com/office/word/2015/wordml/symex" xmlns:wpg="http://schemas.microsoft.com/office/word/2010/wordprocessingGroup" xmlns:wpi="http://schemas.microsoft.com/office/word/2010/wordprocessingInk" xmlns:wne="http://schemas.microsoft.com/office/word/2006/wordml" xmlns:wps="http://schemas.microsoft.com/office/word/2010/wordprocessingShape" mc:Ignorable="w14 w15 w16se wp14">
+<w:footnotes xmlns:wpc="http://schemas.microsoft.com/office/word/2010/wordprocessingCanvas" xmlns:cx="http://schemas.microsoft.com/office/drawing/2014/chartex" xmlns:cx1="http://schemas.microsoft.com/office/drawing/2015/9/8/chartex" xmlns:mc="http://schemas.openxmlformats.org/markup-compatibility/2006" xmlns:o="urn:schemas-microsoft-com:office:office" xmlns:r="http://schemas.openxmlformats.org/officeDocument/2006/relationships" xmlns:m="http://schemas.openxmlformats.org/officeDocument/2006/math" xmlns:v="urn:schemas-microsoft-com:vml" xmlns:wp14="http://schemas.microsoft.com/office/word/2010/wordprocessingDrawing" xmlns:wp="http://schemas.openxmlformats.org/drawingml/2006/wordprocessingDrawing" xmlns:w10="urn:schemas-microsoft-com:office:word" xmlns:w="http://schemas.openxmlformats.org/wordprocessingml/2006/main" xmlns:w14="http://schemas.microsoft.com/office/word/2010/wordml" xmlns:w15="http://schemas.microsoft.com/office/word/2012/wordml" xmlns:w16se="http://schemas.microsoft.com/office/word/2015/wordml/symex" xmlns:wpg="http://schemas.microsoft.com/office/word/2010/wordprocessingGroup" xmlns:wpi="http://schemas.microsoft.com/office/word/2010/wordprocessingInk" xmlns:wne="http://schemas.microsoft.com/office/word/2006/wordml" xmlns:wps="http://schemas.microsoft.com/office/word/2010/wordprocessingShape" mc:Ignorable="w14 w15 w16se wp14">
   <w:footnote w:type="separator" w:id="-1">
     <w:p>
       <w:r>
@@ -36352,7 +36422,7 @@
 </file>
 
 <file path=word/numbering.xml><?xml version="1.0" encoding="utf-8"?>
-<w:numbering xmlns:wpc="http://schemas.microsoft.com/office/word/2010/wordprocessingCanvas" xmlns:cx="http://schemas.microsoft.com/office/drawing/2014/chartex" xmlns:mc="http://schemas.openxmlformats.org/markup-compatibility/2006" xmlns:o="urn:schemas-microsoft-com:office:office" xmlns:r="http://schemas.openxmlformats.org/officeDocument/2006/relationships" xmlns:m="http://schemas.openxmlformats.org/officeDocument/2006/math" xmlns:v="urn:schemas-microsoft-com:vml" xmlns:wp14="http://schemas.microsoft.com/office/word/2010/wordprocessingDrawing" xmlns:wp="http://schemas.openxmlformats.org/drawingml/2006/wordprocessingDrawing" xmlns:w10="urn:schemas-microsoft-com:office:word" xmlns:w="http://schemas.openxmlformats.org/wordprocessingml/2006/main" xmlns:w14="http://schemas.microsoft.com/office/word/2010/wordml" xmlns:w15="http://schemas.microsoft.com/office/word/2012/wordml" xmlns:w16se="http://schemas.microsoft.com/office/word/2015/wordml/symex" xmlns:wpg="http://schemas.microsoft.com/office/word/2010/wordprocessingGroup" xmlns:wpi="http://schemas.microsoft.com/office/word/2010/wordprocessingInk" xmlns:wne="http://schemas.microsoft.com/office/word/2006/wordml" xmlns:wps="http://schemas.microsoft.com/office/word/2010/wordprocessingShape" mc:Ignorable="w14 w15 w16se wp14">
+<w:numbering xmlns:wpc="http://schemas.microsoft.com/office/word/2010/wordprocessingCanvas" xmlns:cx="http://schemas.microsoft.com/office/drawing/2014/chartex" xmlns:cx1="http://schemas.microsoft.com/office/drawing/2015/9/8/chartex" xmlns:mc="http://schemas.openxmlformats.org/markup-compatibility/2006" xmlns:o="urn:schemas-microsoft-com:office:office" xmlns:r="http://schemas.openxmlformats.org/officeDocument/2006/relationships" xmlns:m="http://schemas.openxmlformats.org/officeDocument/2006/math" xmlns:v="urn:schemas-microsoft-com:vml" xmlns:wp14="http://schemas.microsoft.com/office/word/2010/wordprocessingDrawing" xmlns:wp="http://schemas.openxmlformats.org/drawingml/2006/wordprocessingDrawing" xmlns:w10="urn:schemas-microsoft-com:office:word" xmlns:w="http://schemas.openxmlformats.org/wordprocessingml/2006/main" xmlns:w14="http://schemas.microsoft.com/office/word/2010/wordml" xmlns:w15="http://schemas.microsoft.com/office/word/2012/wordml" xmlns:w16se="http://schemas.microsoft.com/office/word/2015/wordml/symex" xmlns:wpg="http://schemas.microsoft.com/office/word/2010/wordprocessingGroup" xmlns:wpi="http://schemas.microsoft.com/office/word/2010/wordprocessingInk" xmlns:wne="http://schemas.microsoft.com/office/word/2006/wordml" xmlns:wps="http://schemas.microsoft.com/office/word/2010/wordprocessingShape" mc:Ignorable="w14 w15 w16se wp14">
   <w:abstractNum w:abstractNumId="0" w15:restartNumberingAfterBreak="0">
     <w:nsid w:val="FFFFFF89"/>
     <w:multiLevelType w:val="singleLevel"/>
@@ -42183,7 +42253,7 @@
 </file>
 
 <file path=customXml/itemProps1.xml><?xml version="1.0" encoding="utf-8"?>
-<ds:datastoreItem xmlns:ds="http://schemas.openxmlformats.org/officeDocument/2006/customXml" ds:itemID="{EE4B5E49-9993-49FD-AEFA-BD5EC58B69F3}">
+<ds:datastoreItem xmlns:ds="http://schemas.openxmlformats.org/officeDocument/2006/customXml" ds:itemID="{DD65C791-B941-458E-B8DD-FF9A3CF264CC}">
   <ds:schemaRefs>
     <ds:schemaRef ds:uri="http://schemas.openxmlformats.org/officeDocument/2006/bibliography"/>
   </ds:schemaRefs>

</xml_diff>